<commit_message>
Final working product given to Ignite Mentoring
</commit_message>
<xml_diff>
--- a/Ignite Help.docx
+++ b/Ignite Help.docx
@@ -1143,25 +1143,7 @@
           <w:szCs w:val="24"/>
           <w:lang w:eastAsia="en-AU"/>
         </w:rPr>
-        <w:t xml:space="preserve"> listed </w:t>
-      </w:r>
-      <w:proofErr w:type="gramStart"/>
-      <w:r>
-        <w:rPr>
-          <w:sz w:val="24"/>
-          <w:szCs w:val="24"/>
-          <w:lang w:eastAsia="en-AU"/>
-        </w:rPr>
-        <w:t>on</w:t>
-      </w:r>
-      <w:proofErr w:type="gramEnd"/>
-      <w:r>
-        <w:rPr>
-          <w:sz w:val="24"/>
-          <w:szCs w:val="24"/>
-          <w:lang w:eastAsia="en-AU"/>
-        </w:rPr>
-        <w:t xml:space="preserve"> the second sheet.</w:t>
+        <w:t xml:space="preserve"> listed on the second sheet.</w:t>
       </w:r>
     </w:p>
     <w:p>
@@ -1816,16 +1798,7 @@
           <w:sz w:val="24"/>
           <w:lang w:eastAsia="en-AU"/>
         </w:rPr>
-        <w:t>to</w:t>
-      </w:r>
-      <w:bookmarkStart w:id="0" w:name="_GoBack"/>
-      <w:bookmarkEnd w:id="0"/>
-      <w:r>
-        <w:rPr>
-          <w:sz w:val="24"/>
-          <w:lang w:eastAsia="en-AU"/>
-        </w:rPr>
-        <w:t xml:space="preserve"> the front.</w:t>
+        <w:t>to the front.</w:t>
       </w:r>
     </w:p>
     <w:p>
@@ -2053,6 +2026,7 @@
       </w:r>
       <w:r>
         <w:rPr>
+          <w:i/>
           <w:sz w:val="24"/>
           <w:lang w:eastAsia="en-AU"/>
         </w:rPr>
@@ -2060,13 +2034,22 @@
       </w:r>
       <w:r>
         <w:rPr>
-          <w:sz w:val="24"/>
-          <w:lang w:eastAsia="en-AU"/>
-        </w:rPr>
-        <w:t xml:space="preserve">.3.1 and </w:t>
-      </w:r>
-      <w:r>
-        <w:rPr>
+          <w:i/>
+          <w:sz w:val="24"/>
+          <w:lang w:eastAsia="en-AU"/>
+        </w:rPr>
+        <w:t>.3.1</w:t>
+      </w:r>
+      <w:r>
+        <w:rPr>
+          <w:sz w:val="24"/>
+          <w:lang w:eastAsia="en-AU"/>
+        </w:rPr>
+        <w:t xml:space="preserve"> and </w:t>
+      </w:r>
+      <w:r>
+        <w:rPr>
+          <w:i/>
           <w:sz w:val="24"/>
           <w:lang w:eastAsia="en-AU"/>
         </w:rPr>
@@ -2074,10 +2057,18 @@
       </w:r>
       <w:r>
         <w:rPr>
-          <w:sz w:val="24"/>
-          <w:lang w:eastAsia="en-AU"/>
-        </w:rPr>
-        <w:t>.3.2) to search the computer for the required excel file. The “Help” button opens up this user manual when clicked. The “Start” button will remain inactive until the text field is filled. When the “Start” button is clicked, the program checks if the selected file is an excel file and that it exists, if not, it displays an error message.</w:t>
+          <w:i/>
+          <w:sz w:val="24"/>
+          <w:lang w:eastAsia="en-AU"/>
+        </w:rPr>
+        <w:t>.3.2</w:t>
+      </w:r>
+      <w:r>
+        <w:rPr>
+          <w:sz w:val="24"/>
+          <w:lang w:eastAsia="en-AU"/>
+        </w:rPr>
+        <w:t>) to search the computer for the required excel file. The “Help” button opens up this user manual when clicked. The “Start” button will remain inactive until the text field is filled. When the “Start” button is clicked, the program checks if the selected file is an excel file and that it exists, if not, it displays an error message.</w:t>
       </w:r>
     </w:p>
     <w:p>
@@ -3725,14 +3716,45 @@
           <w:sz w:val="24"/>
           <w:lang w:eastAsia="en-AU"/>
         </w:rPr>
-        <w:t>er similar to images 3.3.1 and 3</w:t>
-      </w:r>
-      <w:r>
-        <w:rPr>
-          <w:sz w:val="24"/>
-          <w:lang w:eastAsia="en-AU"/>
-        </w:rPr>
-        <w:t>.3.2)</w:t>
+        <w:t xml:space="preserve">er similar to images </w:t>
+      </w:r>
+      <w:r>
+        <w:rPr>
+          <w:i/>
+          <w:sz w:val="24"/>
+          <w:lang w:eastAsia="en-AU"/>
+        </w:rPr>
+        <w:t xml:space="preserve">3.3.1 </w:t>
+      </w:r>
+      <w:r>
+        <w:rPr>
+          <w:sz w:val="24"/>
+          <w:lang w:eastAsia="en-AU"/>
+        </w:rPr>
+        <w:t>and</w:t>
+      </w:r>
+      <w:r>
+        <w:rPr>
+          <w:i/>
+          <w:sz w:val="24"/>
+          <w:lang w:eastAsia="en-AU"/>
+        </w:rPr>
+        <w:t xml:space="preserve"> 3</w:t>
+      </w:r>
+      <w:r>
+        <w:rPr>
+          <w:i/>
+          <w:sz w:val="24"/>
+          <w:lang w:eastAsia="en-AU"/>
+        </w:rPr>
+        <w:t>.3.2</w:t>
+      </w:r>
+      <w:r>
+        <w:rPr>
+          <w:sz w:val="24"/>
+          <w:lang w:eastAsia="en-AU"/>
+        </w:rPr>
+        <w:t>)</w:t>
       </w:r>
       <w:r>
         <w:rPr>
@@ -4729,141 +4751,18 @@
     </w:p>
     <w:p>
       <w:pPr>
-        <w:pStyle w:val="NoSpacing"/>
-        <w:jc w:val="center"/>
-        <w:rPr>
-          <w:sz w:val="24"/>
-          <w:lang w:eastAsia="en-AU"/>
-        </w:rPr>
-      </w:pPr>
-    </w:p>
-    <w:p>
-      <w:pPr>
-        <w:pStyle w:val="NoSpacing"/>
         <w:jc w:val="both"/>
-        <w:rPr>
-          <w:sz w:val="24"/>
-          <w:lang w:eastAsia="en-AU"/>
-        </w:rPr>
-      </w:pPr>
-    </w:p>
-    <w:p>
-      <w:pPr>
-        <w:pStyle w:val="NoSpacing"/>
-        <w:jc w:val="both"/>
-        <w:rPr>
-          <w:sz w:val="24"/>
-          <w:lang w:eastAsia="en-AU"/>
-        </w:rPr>
-      </w:pPr>
-    </w:p>
-    <w:p>
-      <w:pPr>
-        <w:pStyle w:val="NoSpacing"/>
-        <w:numPr>
-          <w:ilvl w:val="0"/>
-          <w:numId w:val="13"/>
-        </w:numPr>
-        <w:jc w:val="both"/>
-        <w:rPr>
-          <w:sz w:val="32"/>
-          <w:lang w:eastAsia="en-AU"/>
-        </w:rPr>
-      </w:pPr>
-      <w:r>
-        <w:rPr>
-          <w:sz w:val="32"/>
-          <w:lang w:eastAsia="en-AU"/>
-        </w:rPr>
-        <w:t>Contact</w:t>
-      </w:r>
-    </w:p>
-    <w:p>
-      <w:pPr>
-        <w:pStyle w:val="NoSpacing"/>
-        <w:jc w:val="both"/>
-        <w:rPr>
-          <w:lang w:eastAsia="en-AU"/>
-        </w:rPr>
-      </w:pPr>
-    </w:p>
-    <w:p>
-      <w:pPr>
-        <w:pStyle w:val="NoSpacing"/>
-        <w:jc w:val="both"/>
-        <w:rPr>
-          <w:sz w:val="24"/>
-          <w:lang w:eastAsia="en-AU"/>
-        </w:rPr>
-      </w:pPr>
-      <w:r>
-        <w:rPr>
-          <w:sz w:val="24"/>
-          <w:lang w:eastAsia="en-AU"/>
-        </w:rPr>
-        <w:t>If there are any issues</w:t>
-      </w:r>
-      <w:r>
-        <w:rPr>
-          <w:sz w:val="24"/>
-          <w:lang w:eastAsia="en-AU"/>
-        </w:rPr>
-        <w:t xml:space="preserve"> found</w:t>
-      </w:r>
-      <w:r>
-        <w:rPr>
-          <w:sz w:val="24"/>
-          <w:lang w:eastAsia="en-AU"/>
-        </w:rPr>
-        <w:t xml:space="preserve"> that could not b</w:t>
-      </w:r>
-      <w:r>
-        <w:rPr>
-          <w:sz w:val="24"/>
-          <w:lang w:eastAsia="en-AU"/>
-        </w:rPr>
-        <w:t>e fixed,</w:t>
-      </w:r>
-      <w:r>
-        <w:rPr>
-          <w:sz w:val="24"/>
-          <w:lang w:eastAsia="en-AU"/>
-        </w:rPr>
-        <w:t xml:space="preserve"> please contact Coders for Causes (CFC) using the email address </w:t>
-      </w:r>
-      <w:hyperlink r:id="rId21" w:history="1">
-        <w:r>
-          <w:rPr>
-            <w:rStyle w:val="Hyperlink"/>
-            <w:sz w:val="24"/>
-            <w:lang w:eastAsia="en-AU"/>
-          </w:rPr>
-          <w:t>help@codersforcauses.org</w:t>
-        </w:r>
-      </w:hyperlink>
-    </w:p>
-    <w:p>
-      <w:pPr>
-        <w:pStyle w:val="NoSpacing"/>
-        <w:jc w:val="both"/>
-        <w:rPr>
-          <w:sz w:val="24"/>
-          <w:lang w:eastAsia="en-AU"/>
-        </w:rPr>
-      </w:pPr>
-    </w:p>
-    <w:p>
-      <w:pPr>
-        <w:jc w:val="both"/>
-      </w:pPr>
+      </w:pPr>
+      <w:bookmarkStart w:id="0" w:name="_GoBack"/>
+      <w:bookmarkEnd w:id="0"/>
     </w:p>
     <w:sectPr>
-      <w:headerReference w:type="even" r:id="rId22"/>
-      <w:headerReference w:type="default" r:id="rId23"/>
-      <w:footerReference w:type="even" r:id="rId24"/>
-      <w:footerReference w:type="default" r:id="rId25"/>
-      <w:headerReference w:type="first" r:id="rId26"/>
-      <w:footerReference w:type="first" r:id="rId27"/>
+      <w:headerReference w:type="even" r:id="rId21"/>
+      <w:headerReference w:type="default" r:id="rId22"/>
+      <w:footerReference w:type="even" r:id="rId23"/>
+      <w:footerReference w:type="default" r:id="rId24"/>
+      <w:headerReference w:type="first" r:id="rId25"/>
+      <w:footerReference w:type="first" r:id="rId26"/>
       <w:pgSz w:w="11906" w:h="16838"/>
       <w:pgMar w:top="1440" w:right="1440" w:bottom="1440" w:left="1440" w:header="708" w:footer="708" w:gutter="0"/>
       <w:pgNumType w:start="0"/>
@@ -7653,7 +7552,7 @@
 </file>
 
 <file path=customXml/itemProps2.xml><?xml version="1.0" encoding="utf-8"?>
-<ds:datastoreItem xmlns:ds="http://schemas.openxmlformats.org/officeDocument/2006/customXml" ds:itemID="{A0FD73E0-12F0-472C-847C-5DE815ABB308}">
+<ds:datastoreItem xmlns:ds="http://schemas.openxmlformats.org/officeDocument/2006/customXml" ds:itemID="{DC7F8991-392A-44EC-A9BC-285EFC2BD115}">
   <ds:schemaRefs>
     <ds:schemaRef ds:uri="http://schemas.openxmlformats.org/officeDocument/2006/bibliography"/>
   </ds:schemaRefs>

</xml_diff>